<commit_message>
Updated SDD and Added completed to UI Design doc for Spiral 1
</commit_message>
<xml_diff>
--- a/SDD.docx
+++ b/SDD.docx
@@ -1839,15 +1839,6 @@
       </w:r>
       <w:r>
         <w:rPr>
-          <w:rFonts w:ascii="Arial-ItalicMT" w:cs="Arial-ItalicMT" w:eastAsia="Arial-ItalicMT" w:hAnsi="Arial-ItalicMT"/>
-          <w:i w:val="1"/>
-          <w:color w:val="000000"/>
-          <w:rtl w:val="0"/>
-        </w:rPr>
-        <w:t xml:space="preserve"> </w:t>
-      </w:r>
-      <w:r>
-        <w:rPr>
           <w:rFonts w:ascii="Arimo" w:cs="Arimo" w:eastAsia="Arimo" w:hAnsi="Arimo"/>
           <w:color w:val="000000"/>
           <w:rtl w:val="0"/>
@@ -3575,17 +3566,7 @@
           <w:szCs w:val="24"/>
           <w:rtl w:val="0"/>
         </w:rPr>
-        <w:t xml:space="preserve">Eric Forte</w:t>
-      </w:r>
-      <w:r>
-        <w:rPr>
-          <w:rFonts w:ascii="Arimo" w:cs="Arimo" w:eastAsia="Arimo" w:hAnsi="Arimo"/>
-          <w:color w:val="000000"/>
-          <w:sz w:val="24"/>
-          <w:szCs w:val="24"/>
-          <w:rtl w:val="0"/>
-        </w:rPr>
-        <w:t xml:space="preserve"> took the lead on the writing of this document </w:t>
+        <w:t xml:space="preserve">Eric Forte is the owner of this document and, as of this version, is the sole contributor.</w:t>
       </w:r>
       <w:r>
         <w:rPr>

</xml_diff>